<commit_message>
Se arreglo un problema con el archivo word
</commit_message>
<xml_diff>
--- a/TP Nro 2 Esteban Alamino 1prog2.docx
+++ b/TP Nro 2 Esteban Alamino 1prog2.docx
@@ -77,11 +77,37 @@
       <w:pPr>
         <w:spacing w:after="0" w:line="259" w:lineRule="auto"/>
         <w:ind w:left="0" w:firstLine="0"/>
-      </w:pPr>
-      <w:r>
+        <w:rPr>
+          <w:b/>
+          <w:i/>
+          <w:color w:val="auto"/>
+          <w:sz w:val="36"/>
+          <w:szCs w:val="36"/>
+        </w:rPr>
+      </w:pPr>
+      <w:bookmarkStart w:id="0" w:name="_GoBack"/>
+      <w:r>
+        <w:rPr>
+          <w:b/>
+          <w:i/>
+          <w:color w:val="auto"/>
+          <w:sz w:val="36"/>
+          <w:szCs w:val="36"/>
+        </w:rPr>
+        <w:t xml:space="preserve">Alumno y curso: </w:t>
+      </w:r>
+      <w:r>
+        <w:rPr>
+          <w:b/>
+          <w:i/>
+          <w:color w:val="auto"/>
+          <w:sz w:val="36"/>
+          <w:szCs w:val="36"/>
+        </w:rPr>
         <w:t>Esteban Alamino 1Prog2 turno tarde</w:t>
       </w:r>
     </w:p>
+    <w:bookmarkEnd w:id="0"/>
     <w:p>
       <w:pPr>
         <w:spacing w:after="8" w:line="259" w:lineRule="auto"/>
@@ -162,13 +188,7 @@
       </w:r>
       <w:proofErr w:type="spellEnd"/>
       <w:r>
-        <w:t xml:space="preserve"> es un sistema de almacenamiento de informació</w:t>
-      </w:r>
-      <w:r>
-        <w:t xml:space="preserve">n en forma de repositorios que </w:t>
-      </w:r>
-      <w:r>
-        <w:t>es especialmente útil para desarrolladores para así poder gestionar versiones y controlar y compartir proyectos de software</w:t>
+        <w:t xml:space="preserve"> es un sistema de almacenamiento de información en forma de repositorios que es especialmente útil para desarrolladores para así poder gestionar versiones y controlar y compartir proyectos de software</w:t>
       </w:r>
     </w:p>
     <w:p>
@@ -188,13 +208,7 @@
         <w:ind w:left="706" w:firstLine="0"/>
       </w:pPr>
       <w:r>
-        <w:t>Es relativamente fácil de usar, se considera una</w:t>
-      </w:r>
-      <w:r>
-        <w:t xml:space="preserve"> plataforma segura, permite </w:t>
-      </w:r>
-      <w:r>
-        <w:t>comunicación de manera rápida y efectiva, tiene una gran comunidad por lo que es fácil encontrar instructivos para usarlo y todo tipo de software y a su vez se puede adaptar a casi cualquier escala de cualquier proyecto.</w:t>
+        <w:t>Es relativamente fácil de usar, se considera una plataforma segura, permite comunicación de manera rápida y efectiva, tiene una gran comunidad por lo que es fácil encontrar instructivos para usarlo y todo tipo de software y a su vez se puede adaptar a casi cualquier escala de cualquier proyecto.</w:t>
       </w:r>
     </w:p>
     <w:p>
@@ -295,13 +309,7 @@
       </w:r>
       <w:proofErr w:type="spellEnd"/>
       <w:r>
-        <w:t xml:space="preserve"> en cons</w:t>
-      </w:r>
-      <w:r>
-        <w:t xml:space="preserve">tante cambio, a esta rama se le </w:t>
-      </w:r>
-      <w:r>
-        <w:t>integran los cambios para probarlos antes de enviarlos a la rama principal</w:t>
+        <w:t xml:space="preserve"> en constante cambio, a esta rama se le integran los cambios para probarlos antes de enviarlos a la rama principal</w:t>
       </w:r>
     </w:p>
     <w:p>
@@ -314,13 +322,7 @@
       </w:r>
       <w:proofErr w:type="spellEnd"/>
       <w:r>
-        <w:t>: Son ramas que se crean a partir de las r</w:t>
-      </w:r>
-      <w:r>
-        <w:t xml:space="preserve">amas de desarrollo para probar </w:t>
-      </w:r>
-      <w:r>
-        <w:t>funciones completamente nuevas</w:t>
+        <w:t>: Son ramas que se crean a partir de las ramas de desarrollo para probar funciones completamente nuevas</w:t>
       </w:r>
     </w:p>
     <w:p>
@@ -333,10 +335,7 @@
       </w:r>
       <w:proofErr w:type="spellEnd"/>
       <w:r>
-        <w:t>: Son ramas que se crean para solucionar errore</w:t>
-      </w:r>
-      <w:r>
-        <w:t xml:space="preserve">s en </w:t>
+        <w:t xml:space="preserve">: Son ramas que se crean para solucionar errores en </w:t>
       </w:r>
       <w:proofErr w:type="spellStart"/>
       <w:r>
@@ -383,10 +382,7 @@
       <w:proofErr w:type="spellEnd"/>
       <w:proofErr w:type="gramEnd"/>
       <w:r>
-        <w:t xml:space="preserve"> pero es para soluc</w:t>
-      </w:r>
-      <w:r>
-        <w:t xml:space="preserve">ionar errores </w:t>
+        <w:t xml:space="preserve"> pero es para solucionar errores </w:t>
       </w:r>
       <w:proofErr w:type="spellStart"/>
       <w:r>
@@ -394,10 +390,7 @@
       </w:r>
       <w:proofErr w:type="spellEnd"/>
       <w:r>
-        <w:t xml:space="preserve"> de alta </w:t>
-      </w:r>
-      <w:r>
-        <w:t>prioridad</w:t>
+        <w:t xml:space="preserve"> de alta prioridad</w:t>
       </w:r>
     </w:p>
     <w:p>
@@ -425,6 +418,7 @@
         <w:ind w:left="691" w:firstLine="0"/>
       </w:pPr>
       <w:r>
+        <w:lastRenderedPageBreak/>
         <w:t>Se crean nuevas ramas desde la consola de comando con el comando "</w:t>
       </w:r>
       <w:proofErr w:type="spellStart"/>
@@ -441,10 +435,7 @@
       </w:r>
       <w:proofErr w:type="spellEnd"/>
       <w:r>
-        <w:t xml:space="preserve">" y se le </w:t>
-      </w:r>
-      <w:r>
-        <w:t xml:space="preserve">añade un nombre por lo que el comando </w:t>
+        <w:t xml:space="preserve">" y se le añade un nombre por lo que el comando </w:t>
       </w:r>
       <w:proofErr w:type="spellStart"/>
       <w:r>
@@ -480,8 +471,969 @@
         <w:ind w:hanging="425"/>
       </w:pPr>
       <w:r>
+        <w:t xml:space="preserve">¿Cómo cambiar a una rama en </w:t>
+      </w:r>
+      <w:proofErr w:type="spellStart"/>
+      <w:r>
+        <w:t>Git</w:t>
+      </w:r>
+      <w:proofErr w:type="spellEnd"/>
+      <w:r>
+        <w:t xml:space="preserve">?  </w:t>
+      </w:r>
+    </w:p>
+    <w:p>
+      <w:pPr>
+        <w:ind w:left="691" w:firstLine="0"/>
+      </w:pPr>
+      <w:r>
+        <w:t>Usando el comando "</w:t>
+      </w:r>
+      <w:proofErr w:type="spellStart"/>
+      <w:r>
+        <w:t>git</w:t>
+      </w:r>
+      <w:proofErr w:type="spellEnd"/>
+      <w:r>
+        <w:t xml:space="preserve"> </w:t>
+      </w:r>
+      <w:proofErr w:type="spellStart"/>
+      <w:r>
+        <w:t>checkout</w:t>
+      </w:r>
+      <w:proofErr w:type="spellEnd"/>
+      <w:r>
+        <w:t>" y el nombre de la rama a la que se desea acceder</w:t>
+      </w:r>
+    </w:p>
+    <w:p>
+      <w:pPr>
+        <w:numPr>
+          <w:ilvl w:val="1"/>
+          <w:numId w:val="1"/>
+        </w:numPr>
+        <w:ind w:hanging="425"/>
+      </w:pPr>
+      <w:r>
+        <w:t xml:space="preserve">¿Cómo fusionar ramas en </w:t>
+      </w:r>
+      <w:proofErr w:type="spellStart"/>
+      <w:r>
+        <w:t>Git</w:t>
+      </w:r>
+      <w:proofErr w:type="spellEnd"/>
+      <w:r>
+        <w:t xml:space="preserve">?  </w:t>
+      </w:r>
+    </w:p>
+    <w:p>
+      <w:pPr>
+        <w:ind w:left="706" w:firstLine="0"/>
+      </w:pPr>
+      <w:r>
+        <w:t>Primero hay que ir a la rama a la que se desea añadir la rama secundaria usando el comando "</w:t>
+      </w:r>
+      <w:proofErr w:type="spellStart"/>
+      <w:r>
+        <w:t>git</w:t>
+      </w:r>
+      <w:proofErr w:type="spellEnd"/>
+      <w:r>
+        <w:t xml:space="preserve"> </w:t>
+      </w:r>
+      <w:proofErr w:type="spellStart"/>
+      <w:r>
+        <w:t>checkout</w:t>
+      </w:r>
+      <w:proofErr w:type="spellEnd"/>
+      <w:r>
+        <w:t>" una vez en dicha rama se usar el comando "</w:t>
+      </w:r>
+      <w:proofErr w:type="spellStart"/>
+      <w:r>
+        <w:t>Git</w:t>
+      </w:r>
+      <w:proofErr w:type="spellEnd"/>
+      <w:r>
+        <w:t xml:space="preserve"> </w:t>
+      </w:r>
+      <w:proofErr w:type="spellStart"/>
+      <w:r>
+        <w:t>merge</w:t>
+      </w:r>
+      <w:proofErr w:type="spellEnd"/>
+      <w:r>
+        <w:t>" + el nombre de la rama a fusionar</w:t>
+      </w:r>
+    </w:p>
+    <w:p>
+      <w:pPr>
+        <w:numPr>
+          <w:ilvl w:val="1"/>
+          <w:numId w:val="1"/>
+        </w:numPr>
+        <w:ind w:hanging="425"/>
+      </w:pPr>
+      <w:r>
+        <w:t xml:space="preserve">¿Cómo crear un </w:t>
+      </w:r>
+      <w:proofErr w:type="spellStart"/>
+      <w:r>
+        <w:t>commit</w:t>
+      </w:r>
+      <w:proofErr w:type="spellEnd"/>
+      <w:r>
+        <w:t xml:space="preserve"> en </w:t>
+      </w:r>
+      <w:proofErr w:type="spellStart"/>
+      <w:r>
+        <w:t>Git</w:t>
+      </w:r>
+      <w:proofErr w:type="spellEnd"/>
+      <w:r>
+        <w:t xml:space="preserve">?  </w:t>
+      </w:r>
+    </w:p>
+    <w:p>
+      <w:pPr>
+        <w:ind w:left="706" w:firstLine="0"/>
+      </w:pPr>
+      <w:r>
+        <w:t xml:space="preserve">Primero hay que añadir un archivo nuevo al </w:t>
+      </w:r>
+      <w:proofErr w:type="spellStart"/>
+      <w:r>
+        <w:t>stagin</w:t>
+      </w:r>
+      <w:proofErr w:type="spellEnd"/>
+      <w:r>
+        <w:t xml:space="preserve"> </w:t>
+      </w:r>
+      <w:proofErr w:type="spellStart"/>
+      <w:r>
+        <w:t>area</w:t>
+      </w:r>
+      <w:proofErr w:type="spellEnd"/>
+      <w:r>
+        <w:t xml:space="preserve"> con el comando "</w:t>
+      </w:r>
+      <w:proofErr w:type="spellStart"/>
+      <w:r>
+        <w:t>git</w:t>
+      </w:r>
+      <w:proofErr w:type="spellEnd"/>
+      <w:r>
+        <w:t xml:space="preserve"> </w:t>
+      </w:r>
+      <w:proofErr w:type="spellStart"/>
+      <w:r>
+        <w:t>add</w:t>
+      </w:r>
+      <w:proofErr w:type="spellEnd"/>
+      <w:r>
+        <w:t>" luego podemos comprobar el estado del archivo con "</w:t>
+      </w:r>
+      <w:proofErr w:type="spellStart"/>
+      <w:r>
+        <w:t>git</w:t>
+      </w:r>
+      <w:proofErr w:type="spellEnd"/>
+      <w:r>
+        <w:t xml:space="preserve"> status" y </w:t>
+      </w:r>
+      <w:proofErr w:type="spellStart"/>
+      <w:r>
+        <w:t>par</w:t>
+      </w:r>
+      <w:proofErr w:type="spellEnd"/>
+      <w:r>
+        <w:t xml:space="preserve"> crear el </w:t>
+      </w:r>
+      <w:proofErr w:type="spellStart"/>
+      <w:r>
+        <w:t>commit</w:t>
+      </w:r>
+      <w:proofErr w:type="spellEnd"/>
+      <w:r>
+        <w:t xml:space="preserve"> se usa "</w:t>
+      </w:r>
+      <w:proofErr w:type="spellStart"/>
+      <w:r>
+        <w:t>git</w:t>
+      </w:r>
+      <w:proofErr w:type="spellEnd"/>
+      <w:r>
+        <w:t xml:space="preserve"> </w:t>
+      </w:r>
+      <w:proofErr w:type="spellStart"/>
+      <w:r>
+        <w:t>commit</w:t>
+      </w:r>
+      <w:proofErr w:type="spellEnd"/>
+      <w:r>
+        <w:t xml:space="preserve"> -m" (-m es para añadir el mensaje acerca de los archivos que fueron añadidos)</w:t>
+      </w:r>
+    </w:p>
+    <w:p>
+      <w:pPr>
+        <w:numPr>
+          <w:ilvl w:val="1"/>
+          <w:numId w:val="1"/>
+        </w:numPr>
+        <w:ind w:hanging="425"/>
+      </w:pPr>
+      <w:r>
+        <w:t xml:space="preserve">¿Cómo enviar un </w:t>
+      </w:r>
+      <w:proofErr w:type="spellStart"/>
+      <w:r>
+        <w:t>commit</w:t>
+      </w:r>
+      <w:proofErr w:type="spellEnd"/>
+      <w:r>
+        <w:t xml:space="preserve"> a GitHub?  </w:t>
+      </w:r>
+    </w:p>
+    <w:p>
+      <w:pPr>
+        <w:ind w:left="691" w:firstLine="0"/>
+      </w:pPr>
+      <w:r>
+        <w:t xml:space="preserve">Lo primero es agregar un </w:t>
+      </w:r>
+      <w:proofErr w:type="spellStart"/>
+      <w:r>
+        <w:t>repostiorio</w:t>
+      </w:r>
+      <w:proofErr w:type="spellEnd"/>
+      <w:r>
+        <w:t xml:space="preserve"> remoto a </w:t>
+      </w:r>
+      <w:proofErr w:type="spellStart"/>
+      <w:r>
+        <w:t>git</w:t>
+      </w:r>
+      <w:proofErr w:type="spellEnd"/>
+      <w:r>
+        <w:t xml:space="preserve"> con el comando “</w:t>
+      </w:r>
+      <w:proofErr w:type="spellStart"/>
+      <w:r>
+        <w:t>git</w:t>
+      </w:r>
+      <w:proofErr w:type="spellEnd"/>
+      <w:r>
+        <w:t xml:space="preserve"> </w:t>
+      </w:r>
+      <w:proofErr w:type="spellStart"/>
+      <w:r>
+        <w:t>remote</w:t>
+      </w:r>
+      <w:proofErr w:type="spellEnd"/>
+      <w:r>
+        <w:t xml:space="preserve"> </w:t>
+      </w:r>
+      <w:proofErr w:type="spellStart"/>
+      <w:r>
+        <w:t>add</w:t>
+      </w:r>
+      <w:proofErr w:type="spellEnd"/>
+      <w:r>
+        <w:t xml:space="preserve">” </w:t>
+      </w:r>
+      <w:r>
+        <w:t xml:space="preserve">seguido del nombre del repositorio remoto (En este caso vamos a usar </w:t>
+      </w:r>
+      <w:proofErr w:type="spellStart"/>
+      <w:r>
+        <w:t>origin</w:t>
+      </w:r>
+      <w:proofErr w:type="spellEnd"/>
+      <w:r>
+        <w:t xml:space="preserve">) seguido de la </w:t>
+      </w:r>
+      <w:proofErr w:type="spellStart"/>
+      <w:r>
+        <w:t>url</w:t>
+      </w:r>
+      <w:proofErr w:type="spellEnd"/>
+      <w:r>
+        <w:t xml:space="preserve"> del repositorio de </w:t>
+      </w:r>
+      <w:proofErr w:type="spellStart"/>
+      <w:r>
+        <w:t>github</w:t>
+      </w:r>
+      <w:proofErr w:type="spellEnd"/>
+      <w:r>
+        <w:t>, después usamos el comando “</w:t>
+      </w:r>
+      <w:proofErr w:type="spellStart"/>
+      <w:r>
+        <w:t>git</w:t>
+      </w:r>
+      <w:proofErr w:type="spellEnd"/>
+      <w:r>
+        <w:t xml:space="preserve"> </w:t>
+      </w:r>
+      <w:proofErr w:type="spellStart"/>
+      <w:r>
+        <w:t>push</w:t>
+      </w:r>
+      <w:proofErr w:type="spellEnd"/>
+      <w:r>
+        <w:t xml:space="preserve">” seguido del repositorio </w:t>
+      </w:r>
+      <w:proofErr w:type="spellStart"/>
+      <w:r>
+        <w:t>origin</w:t>
+      </w:r>
+      <w:proofErr w:type="spellEnd"/>
+      <w:r>
+        <w:t xml:space="preserve"> y la rama cuyos cambios queremos enviar a </w:t>
+      </w:r>
+      <w:proofErr w:type="spellStart"/>
+      <w:r>
+        <w:t>Github</w:t>
+      </w:r>
+      <w:proofErr w:type="spellEnd"/>
+      <w:r>
+        <w:t xml:space="preserve"> por lo que el comando quedaría como “</w:t>
+      </w:r>
+      <w:proofErr w:type="spellStart"/>
+      <w:r>
+        <w:t>git</w:t>
+      </w:r>
+      <w:proofErr w:type="spellEnd"/>
+      <w:r>
+        <w:t xml:space="preserve"> </w:t>
+      </w:r>
+      <w:proofErr w:type="spellStart"/>
+      <w:r>
+        <w:t>push</w:t>
+      </w:r>
+      <w:proofErr w:type="spellEnd"/>
+      <w:r>
+        <w:t xml:space="preserve"> </w:t>
+      </w:r>
+      <w:proofErr w:type="spellStart"/>
+      <w:r>
+        <w:t>origin</w:t>
+      </w:r>
+      <w:proofErr w:type="spellEnd"/>
+      <w:r>
+        <w:t xml:space="preserve"> </w:t>
+      </w:r>
+      <w:proofErr w:type="spellStart"/>
+      <w:r>
+        <w:t>main</w:t>
+      </w:r>
+      <w:proofErr w:type="spellEnd"/>
+      <w:r>
+        <w:t xml:space="preserve">” para la rama </w:t>
+      </w:r>
+      <w:proofErr w:type="spellStart"/>
+      <w:r>
+        <w:t>princpal</w:t>
+      </w:r>
+      <w:proofErr w:type="spellEnd"/>
+    </w:p>
+    <w:p>
+      <w:pPr>
+        <w:numPr>
+          <w:ilvl w:val="1"/>
+          <w:numId w:val="1"/>
+        </w:numPr>
+        <w:ind w:hanging="425"/>
+      </w:pPr>
+      <w:r>
+        <w:t xml:space="preserve">¿Qué es un repositorio remoto?  </w:t>
+      </w:r>
+    </w:p>
+    <w:p>
+      <w:pPr>
+        <w:ind w:left="691" w:firstLine="0"/>
+      </w:pPr>
+      <w:r>
+        <w:t xml:space="preserve">Un repositorio remoto es una copia del repositorio local que se usa para almacenar información </w:t>
+      </w:r>
+      <w:r>
+        <w:t>en un servidor externo donde otras personas pueden acceder a dicha información.</w:t>
+      </w:r>
+    </w:p>
+    <w:p>
+      <w:pPr>
+        <w:numPr>
+          <w:ilvl w:val="1"/>
+          <w:numId w:val="1"/>
+        </w:numPr>
+        <w:ind w:hanging="425"/>
+      </w:pPr>
+      <w:r>
+        <w:t xml:space="preserve">¿Cómo agregar un repositorio remoto a </w:t>
+      </w:r>
+      <w:proofErr w:type="spellStart"/>
+      <w:r>
+        <w:t>Git</w:t>
+      </w:r>
+      <w:proofErr w:type="spellEnd"/>
+      <w:r>
+        <w:t xml:space="preserve">?  </w:t>
+      </w:r>
+    </w:p>
+    <w:p>
+      <w:pPr>
+        <w:ind w:left="691" w:firstLine="0"/>
+      </w:pPr>
+      <w:r>
+        <w:t>Se usa el comando “</w:t>
+      </w:r>
+      <w:proofErr w:type="spellStart"/>
+      <w:r>
+        <w:t>Git</w:t>
+      </w:r>
+      <w:proofErr w:type="spellEnd"/>
+      <w:r>
+        <w:t xml:space="preserve"> </w:t>
+      </w:r>
+      <w:proofErr w:type="spellStart"/>
+      <w:r>
+        <w:t>remote</w:t>
+      </w:r>
+      <w:proofErr w:type="spellEnd"/>
+      <w:r>
+        <w:t xml:space="preserve"> </w:t>
+      </w:r>
+      <w:proofErr w:type="spellStart"/>
+      <w:r>
+        <w:t>add</w:t>
+      </w:r>
+      <w:proofErr w:type="spellEnd"/>
+      <w:r>
+        <w:t xml:space="preserve">” seguido del nombre del repositorio remoto y seguido de la </w:t>
+      </w:r>
+      <w:proofErr w:type="spellStart"/>
+      <w:r>
+        <w:t>url</w:t>
+      </w:r>
+      <w:proofErr w:type="spellEnd"/>
+      <w:r>
+        <w:t xml:space="preserve"> de dicho repositorio </w:t>
+      </w:r>
+    </w:p>
+    <w:p>
+      <w:pPr>
+        <w:numPr>
+          <w:ilvl w:val="1"/>
+          <w:numId w:val="1"/>
+        </w:numPr>
+        <w:ind w:hanging="425"/>
+      </w:pPr>
+      <w:r>
+        <w:t xml:space="preserve">¿Cómo empujar cambios a un repositorio remoto?  </w:t>
+      </w:r>
+    </w:p>
+    <w:p>
+      <w:pPr>
+        <w:ind w:left="691" w:firstLine="0"/>
+      </w:pPr>
+      <w:r>
+        <w:t xml:space="preserve">Luego de hacer un </w:t>
+      </w:r>
+      <w:proofErr w:type="spellStart"/>
+      <w:r>
+        <w:t>commit</w:t>
+      </w:r>
+      <w:proofErr w:type="spellEnd"/>
+      <w:r>
+        <w:t xml:space="preserve"> en </w:t>
+      </w:r>
+      <w:proofErr w:type="spellStart"/>
+      <w:r>
+        <w:t>git</w:t>
+      </w:r>
+      <w:proofErr w:type="spellEnd"/>
+      <w:r>
+        <w:t xml:space="preserve"> usamos el comando “</w:t>
+      </w:r>
+      <w:proofErr w:type="spellStart"/>
+      <w:r>
+        <w:t>git</w:t>
+      </w:r>
+      <w:proofErr w:type="spellEnd"/>
+      <w:r>
+        <w:t xml:space="preserve"> </w:t>
+      </w:r>
+      <w:proofErr w:type="spellStart"/>
+      <w:r>
+        <w:t>push</w:t>
+      </w:r>
+      <w:proofErr w:type="spellEnd"/>
+      <w:r>
+        <w:t>” seguido del nombre del repositorio y de la rama en la que se hicieron los cambios que se quieren empujar (</w:t>
+      </w:r>
+      <w:proofErr w:type="spellStart"/>
+      <w:r>
+        <w:t>Ej</w:t>
+      </w:r>
+      <w:proofErr w:type="spellEnd"/>
+      <w:r>
+        <w:t xml:space="preserve">: </w:t>
+      </w:r>
+      <w:proofErr w:type="spellStart"/>
+      <w:r>
+        <w:t>git</w:t>
+      </w:r>
+      <w:proofErr w:type="spellEnd"/>
+      <w:r>
+        <w:t xml:space="preserve"> </w:t>
+      </w:r>
+      <w:proofErr w:type="spellStart"/>
+      <w:r>
+        <w:t>push</w:t>
+      </w:r>
+      <w:proofErr w:type="spellEnd"/>
+      <w:r>
+        <w:t xml:space="preserve"> </w:t>
+      </w:r>
+      <w:proofErr w:type="spellStart"/>
+      <w:r>
+        <w:t>origin</w:t>
+      </w:r>
+      <w:proofErr w:type="spellEnd"/>
+      <w:r>
+        <w:t xml:space="preserve"> </w:t>
+      </w:r>
+      <w:proofErr w:type="spellStart"/>
+      <w:r>
+        <w:t>main</w:t>
+      </w:r>
+      <w:proofErr w:type="spellEnd"/>
+      <w:r>
+        <w:t>)</w:t>
+      </w:r>
+    </w:p>
+    <w:p>
+      <w:pPr>
+        <w:numPr>
+          <w:ilvl w:val="1"/>
+          <w:numId w:val="1"/>
+        </w:numPr>
+        <w:ind w:hanging="425"/>
+      </w:pPr>
+      <w:r>
+        <w:t xml:space="preserve">¿Cómo tirar de cambios de un repositorio remoto?  </w:t>
+      </w:r>
+    </w:p>
+    <w:p>
+      <w:pPr>
+        <w:ind w:left="691" w:firstLine="0"/>
+      </w:pPr>
+      <w:r>
         <w:lastRenderedPageBreak/>
-        <w:t xml:space="preserve">¿Cómo cambiar a una rama en </w:t>
+        <w:t>Se usa el comando “</w:t>
+      </w:r>
+      <w:proofErr w:type="spellStart"/>
+      <w:r>
+        <w:t>git</w:t>
+      </w:r>
+      <w:proofErr w:type="spellEnd"/>
+      <w:r>
+        <w:t xml:space="preserve"> </w:t>
+      </w:r>
+      <w:proofErr w:type="spellStart"/>
+      <w:r>
+        <w:t>pull</w:t>
+      </w:r>
+      <w:proofErr w:type="spellEnd"/>
+      <w:r>
+        <w:t>” seguido del nombre del repositorio y el nombre de la rama a la que se quieren traer los cambios (</w:t>
+      </w:r>
+      <w:proofErr w:type="spellStart"/>
+      <w:r>
+        <w:t>Ej</w:t>
+      </w:r>
+      <w:proofErr w:type="spellEnd"/>
+      <w:r>
+        <w:t xml:space="preserve">: </w:t>
+      </w:r>
+      <w:proofErr w:type="spellStart"/>
+      <w:r>
+        <w:t>git</w:t>
+      </w:r>
+      <w:proofErr w:type="spellEnd"/>
+      <w:r>
+        <w:t xml:space="preserve"> </w:t>
+      </w:r>
+      <w:proofErr w:type="spellStart"/>
+      <w:r>
+        <w:t>pull</w:t>
+      </w:r>
+      <w:proofErr w:type="spellEnd"/>
+      <w:r>
+        <w:t xml:space="preserve"> </w:t>
+      </w:r>
+      <w:proofErr w:type="spellStart"/>
+      <w:r>
+        <w:t>origin</w:t>
+      </w:r>
+      <w:proofErr w:type="spellEnd"/>
+      <w:r>
+        <w:t xml:space="preserve"> </w:t>
+      </w:r>
+      <w:proofErr w:type="spellStart"/>
+      <w:r>
+        <w:t>main</w:t>
+      </w:r>
+      <w:proofErr w:type="spellEnd"/>
+      <w:r>
+        <w:t>)</w:t>
+      </w:r>
+    </w:p>
+    <w:p>
+      <w:pPr>
+        <w:numPr>
+          <w:ilvl w:val="1"/>
+          <w:numId w:val="1"/>
+        </w:numPr>
+        <w:ind w:hanging="425"/>
+      </w:pPr>
+      <w:r>
+        <w:t xml:space="preserve">¿Qué es un </w:t>
+      </w:r>
+      <w:proofErr w:type="spellStart"/>
+      <w:r>
+        <w:t>fork</w:t>
+      </w:r>
+      <w:proofErr w:type="spellEnd"/>
+      <w:r>
+        <w:t xml:space="preserve"> de repositorio?  </w:t>
+      </w:r>
+    </w:p>
+    <w:p>
+      <w:pPr>
+        <w:ind w:left="691" w:firstLine="0"/>
+      </w:pPr>
+      <w:r>
+        <w:t xml:space="preserve">Un </w:t>
+      </w:r>
+      <w:proofErr w:type="spellStart"/>
+      <w:r>
+        <w:t>fork</w:t>
+      </w:r>
+      <w:proofErr w:type="spellEnd"/>
+      <w:r>
+        <w:t xml:space="preserve"> es una copia personal del repositorio original que se almacena en la cuenta del usuario </w:t>
+      </w:r>
+    </w:p>
+    <w:p>
+      <w:pPr>
+        <w:numPr>
+          <w:ilvl w:val="1"/>
+          <w:numId w:val="1"/>
+        </w:numPr>
+        <w:ind w:hanging="425"/>
+      </w:pPr>
+      <w:r>
+        <w:t xml:space="preserve">¿Cómo crear un </w:t>
+      </w:r>
+      <w:proofErr w:type="spellStart"/>
+      <w:r>
+        <w:t>fork</w:t>
+      </w:r>
+      <w:proofErr w:type="spellEnd"/>
+      <w:r>
+        <w:t xml:space="preserve"> de un repositorio?  </w:t>
+      </w:r>
+    </w:p>
+    <w:p>
+      <w:pPr>
+        <w:ind w:left="691" w:firstLine="0"/>
+      </w:pPr>
+      <w:r>
+        <w:t xml:space="preserve">Una vez que encuentres el repositorio al que le quieres hacer un </w:t>
+      </w:r>
+      <w:proofErr w:type="spellStart"/>
+      <w:r>
+        <w:t>fork</w:t>
+      </w:r>
+      <w:proofErr w:type="spellEnd"/>
+      <w:r>
+        <w:t xml:space="preserve"> simplemente </w:t>
+      </w:r>
+      <w:proofErr w:type="spellStart"/>
+      <w:r>
+        <w:t>dirigete</w:t>
+      </w:r>
+      <w:proofErr w:type="spellEnd"/>
+      <w:r>
+        <w:t xml:space="preserve"> a la esquina superior derecha de este repositorio y presiona la tecla de </w:t>
+      </w:r>
+      <w:proofErr w:type="spellStart"/>
+      <w:r>
+        <w:t>Fork</w:t>
+      </w:r>
+      <w:proofErr w:type="spellEnd"/>
+    </w:p>
+    <w:p>
+      <w:pPr>
+        <w:numPr>
+          <w:ilvl w:val="1"/>
+          <w:numId w:val="1"/>
+        </w:numPr>
+        <w:ind w:hanging="425"/>
+      </w:pPr>
+      <w:r>
+        <w:t>¿Cómo enviar una solicitud de extracción (</w:t>
+      </w:r>
+      <w:proofErr w:type="spellStart"/>
+      <w:r>
+        <w:t>pull</w:t>
+      </w:r>
+      <w:proofErr w:type="spellEnd"/>
+      <w:r>
+        <w:t xml:space="preserve"> </w:t>
+      </w:r>
+      <w:proofErr w:type="spellStart"/>
+      <w:r>
+        <w:t>request</w:t>
+      </w:r>
+      <w:proofErr w:type="spellEnd"/>
+      <w:r>
+        <w:t xml:space="preserve">) a un repositorio?  </w:t>
+      </w:r>
+    </w:p>
+    <w:p>
+      <w:pPr>
+        <w:ind w:left="691" w:firstLine="0"/>
+      </w:pPr>
+      <w:r>
+        <w:t xml:space="preserve">Primero se tiene que crear un </w:t>
+      </w:r>
+      <w:proofErr w:type="spellStart"/>
+      <w:r>
+        <w:t>fork</w:t>
+      </w:r>
+      <w:proofErr w:type="spellEnd"/>
+      <w:r>
+        <w:t xml:space="preserve"> de un repositorio, después clonamos este </w:t>
+      </w:r>
+      <w:proofErr w:type="spellStart"/>
+      <w:r>
+        <w:t>fork</w:t>
+      </w:r>
+      <w:proofErr w:type="spellEnd"/>
+      <w:r>
+        <w:t xml:space="preserve"> localmente con el comando “</w:t>
+      </w:r>
+      <w:proofErr w:type="spellStart"/>
+      <w:r>
+        <w:t>git</w:t>
+      </w:r>
+      <w:proofErr w:type="spellEnd"/>
+      <w:r>
+        <w:t xml:space="preserve"> clone” seguido de la </w:t>
+      </w:r>
+      <w:proofErr w:type="spellStart"/>
+      <w:r>
+        <w:t>url</w:t>
+      </w:r>
+      <w:proofErr w:type="spellEnd"/>
+      <w:r>
+        <w:t xml:space="preserve"> del </w:t>
+      </w:r>
+      <w:proofErr w:type="spellStart"/>
+      <w:r>
+        <w:t>fork</w:t>
+      </w:r>
+      <w:proofErr w:type="spellEnd"/>
+      <w:r>
+        <w:t xml:space="preserve">, nos movemos al </w:t>
+      </w:r>
+      <w:proofErr w:type="spellStart"/>
+      <w:r>
+        <w:t>fork</w:t>
+      </w:r>
+      <w:proofErr w:type="spellEnd"/>
+      <w:r>
+        <w:t xml:space="preserve"> con cd –nombre del </w:t>
+      </w:r>
+      <w:proofErr w:type="spellStart"/>
+      <w:r>
+        <w:t>fork</w:t>
+      </w:r>
+      <w:proofErr w:type="spellEnd"/>
+      <w:r>
+        <w:t xml:space="preserve">- y creamos una rama para los cambios, una vez hechos los cambios hacemos el </w:t>
+      </w:r>
+      <w:proofErr w:type="spellStart"/>
+      <w:r>
+        <w:t>commit</w:t>
+      </w:r>
+      <w:proofErr w:type="spellEnd"/>
+      <w:r>
+        <w:t xml:space="preserve"> del archivo y usamos “</w:t>
+      </w:r>
+      <w:proofErr w:type="spellStart"/>
+      <w:r>
+        <w:t>git</w:t>
+      </w:r>
+      <w:proofErr w:type="spellEnd"/>
+      <w:r>
+        <w:t xml:space="preserve"> </w:t>
+      </w:r>
+      <w:proofErr w:type="spellStart"/>
+      <w:r>
+        <w:t>push</w:t>
+      </w:r>
+      <w:proofErr w:type="spellEnd"/>
+      <w:r>
+        <w:t xml:space="preserve">” para enviar los cambios, ahora que volvamos a la </w:t>
+      </w:r>
+      <w:proofErr w:type="spellStart"/>
+      <w:r>
+        <w:t>pagina</w:t>
+      </w:r>
+      <w:proofErr w:type="spellEnd"/>
+      <w:r>
+        <w:t xml:space="preserve"> del </w:t>
+      </w:r>
+      <w:proofErr w:type="spellStart"/>
+      <w:r>
+        <w:t>fork</w:t>
+      </w:r>
+      <w:proofErr w:type="spellEnd"/>
+      <w:r>
+        <w:t xml:space="preserve"> </w:t>
+      </w:r>
+      <w:proofErr w:type="spellStart"/>
+      <w:r>
+        <w:t>Github</w:t>
+      </w:r>
+      <w:proofErr w:type="spellEnd"/>
+      <w:r>
+        <w:t xml:space="preserve"> te va a informar que hay una solicitud de extracción del </w:t>
+      </w:r>
+      <w:proofErr w:type="spellStart"/>
+      <w:r>
+        <w:t>fork</w:t>
+      </w:r>
+      <w:proofErr w:type="spellEnd"/>
+      <w:r>
+        <w:t xml:space="preserve">, escribimos un </w:t>
+      </w:r>
+      <w:proofErr w:type="spellStart"/>
+      <w:r>
+        <w:t>titulo</w:t>
+      </w:r>
+      <w:proofErr w:type="spellEnd"/>
+      <w:r>
+        <w:t xml:space="preserve"> y una descripción de los cambios y usamos el comando “créate </w:t>
+      </w:r>
+      <w:proofErr w:type="spellStart"/>
+      <w:r>
+        <w:t>pull</w:t>
+      </w:r>
+      <w:proofErr w:type="spellEnd"/>
+      <w:r>
+        <w:t xml:space="preserve"> </w:t>
+      </w:r>
+      <w:proofErr w:type="spellStart"/>
+      <w:r>
+        <w:t>request</w:t>
+      </w:r>
+      <w:proofErr w:type="spellEnd"/>
+      <w:r>
+        <w:t>” para enviar la solicitud.</w:t>
+      </w:r>
+    </w:p>
+    <w:p>
+      <w:pPr>
+        <w:numPr>
+          <w:ilvl w:val="1"/>
+          <w:numId w:val="1"/>
+        </w:numPr>
+        <w:ind w:hanging="425"/>
+      </w:pPr>
+      <w:r>
+        <w:t xml:space="preserve">¿Cómo aceptar una solicitud de extracción?  </w:t>
+      </w:r>
+    </w:p>
+    <w:p>
+      <w:pPr>
+        <w:ind w:left="691" w:firstLine="0"/>
+      </w:pPr>
+      <w:r>
+        <w:t xml:space="preserve">En la </w:t>
+      </w:r>
+      <w:proofErr w:type="spellStart"/>
+      <w:r>
+        <w:t>pagina</w:t>
+      </w:r>
+      <w:proofErr w:type="spellEnd"/>
+      <w:r>
+        <w:t xml:space="preserve"> de </w:t>
+      </w:r>
+      <w:proofErr w:type="spellStart"/>
+      <w:r>
+        <w:t>Github</w:t>
+      </w:r>
+      <w:proofErr w:type="spellEnd"/>
+      <w:r>
+        <w:t xml:space="preserve"> vamos a revisar la solicitud de extracción que queramos aceptar en la sección que dice “</w:t>
+      </w:r>
+      <w:proofErr w:type="spellStart"/>
+      <w:r>
+        <w:t>Pull</w:t>
+      </w:r>
+      <w:proofErr w:type="spellEnd"/>
+      <w:r>
+        <w:t xml:space="preserve"> </w:t>
+      </w:r>
+      <w:proofErr w:type="spellStart"/>
+      <w:r>
+        <w:t>requests</w:t>
+      </w:r>
+      <w:proofErr w:type="spellEnd"/>
+      <w:r>
+        <w:t>” una vez verificados los cambios vamos seleccionar la opción “</w:t>
+      </w:r>
+      <w:proofErr w:type="spellStart"/>
+      <w:r>
+        <w:t>Ap</w:t>
+      </w:r>
+      <w:r>
+        <w:t>p</w:t>
+      </w:r>
+      <w:r>
+        <w:t>rove</w:t>
+      </w:r>
+      <w:proofErr w:type="spellEnd"/>
+      <w:r>
+        <w:t>”</w:t>
+      </w:r>
+      <w:r>
+        <w:t xml:space="preserve"> en la revisión para confirmar los cambios </w:t>
+      </w:r>
+    </w:p>
+    <w:p>
+      <w:pPr>
+        <w:numPr>
+          <w:ilvl w:val="1"/>
+          <w:numId w:val="1"/>
+        </w:numPr>
+        <w:ind w:hanging="425"/>
+      </w:pPr>
+      <w:r>
+        <w:t xml:space="preserve">¿Qué es </w:t>
+      </w:r>
+      <w:proofErr w:type="gramStart"/>
+      <w:r>
+        <w:t>un etiqueta</w:t>
+      </w:r>
+      <w:proofErr w:type="gramEnd"/>
+      <w:r>
+        <w:t xml:space="preserve"> en </w:t>
       </w:r>
       <w:proofErr w:type="spellStart"/>
       <w:r>
@@ -497,7 +1449,7 @@
         <w:ind w:left="691" w:firstLine="0"/>
       </w:pPr>
       <w:r>
-        <w:t>Usando el comando "</w:t>
+        <w:t xml:space="preserve">Una etiqueta en </w:t>
       </w:r>
       <w:proofErr w:type="spellStart"/>
       <w:r>
@@ -505,27 +1457,27 @@
       </w:r>
       <w:proofErr w:type="spellEnd"/>
       <w:r>
-        <w:t xml:space="preserve"> </w:t>
-      </w:r>
-      <w:proofErr w:type="spellStart"/>
-      <w:r>
-        <w:t>checkout</w:t>
-      </w:r>
-      <w:proofErr w:type="spellEnd"/>
-      <w:r>
-        <w:t>" y el nombre de la rama a la que se desea acceder</w:t>
-      </w:r>
-    </w:p>
-    <w:p>
-      <w:pPr>
-        <w:numPr>
-          <w:ilvl w:val="1"/>
-          <w:numId w:val="1"/>
-        </w:numPr>
-        <w:ind w:hanging="425"/>
-      </w:pPr>
-      <w:r>
-        <w:t xml:space="preserve">¿Cómo fusionar ramas en </w:t>
+        <w:t xml:space="preserve"> es una referencia a un cambio especifico en el historial de </w:t>
+      </w:r>
+      <w:proofErr w:type="spellStart"/>
+      <w:r>
+        <w:t>commits</w:t>
+      </w:r>
+      <w:proofErr w:type="spellEnd"/>
+      <w:r>
+        <w:t xml:space="preserve"> de un repositorio</w:t>
+      </w:r>
+    </w:p>
+    <w:p>
+      <w:pPr>
+        <w:numPr>
+          <w:ilvl w:val="1"/>
+          <w:numId w:val="1"/>
+        </w:numPr>
+        <w:ind w:hanging="425"/>
+      </w:pPr>
+      <w:r>
+        <w:t xml:space="preserve">¿Cómo crear una etiqueta en </w:t>
       </w:r>
       <w:proofErr w:type="spellStart"/>
       <w:r>
@@ -538,10 +1490,10 @@
     </w:p>
     <w:p>
       <w:pPr>
-        <w:ind w:left="706" w:firstLine="0"/>
-      </w:pPr>
-      <w:r>
-        <w:t>Primero hay que ir a la rama a la que se desea añadir la rama secundaria usando el comando "</w:t>
+        <w:ind w:left="691" w:firstLine="0"/>
+      </w:pPr>
+      <w:r>
+        <w:t>Para crear una etiqueta se usa el comando “</w:t>
       </w:r>
       <w:proofErr w:type="spellStart"/>
       <w:r>
@@ -553,11 +1505,83 @@
       </w:r>
       <w:proofErr w:type="spellStart"/>
       <w:r>
-        <w:t>checkout</w:t>
-      </w:r>
-      <w:proofErr w:type="spellEnd"/>
-      <w:r>
-        <w:t>" una vez en dicha rama se usar el comando "</w:t>
+        <w:t>tag</w:t>
+      </w:r>
+      <w:proofErr w:type="spellEnd"/>
+      <w:r>
+        <w:t>” seguido del nombre de la etiqueta, también se puede crear una etiqueta anotada con el comando “</w:t>
+      </w:r>
+      <w:proofErr w:type="spellStart"/>
+      <w:r>
+        <w:t>git</w:t>
+      </w:r>
+      <w:proofErr w:type="spellEnd"/>
+      <w:r>
+        <w:t xml:space="preserve"> </w:t>
+      </w:r>
+      <w:proofErr w:type="spellStart"/>
+      <w:r>
+        <w:t>tag</w:t>
+      </w:r>
+      <w:proofErr w:type="spellEnd"/>
+      <w:r>
+        <w:t>” seguido de “–a” y “- m”</w:t>
+      </w:r>
+    </w:p>
+    <w:p>
+      <w:pPr>
+        <w:numPr>
+          <w:ilvl w:val="1"/>
+          <w:numId w:val="1"/>
+        </w:numPr>
+        <w:ind w:hanging="425"/>
+      </w:pPr>
+      <w:r>
+        <w:t xml:space="preserve">¿Cómo enviar una etiqueta a GitHub?  </w:t>
+      </w:r>
+    </w:p>
+    <w:p>
+      <w:pPr>
+        <w:ind w:left="691" w:firstLine="0"/>
+      </w:pPr>
+      <w:r>
+        <w:t xml:space="preserve">Para empujar la etiqueta a </w:t>
+      </w:r>
+      <w:proofErr w:type="spellStart"/>
+      <w:r>
+        <w:t>Github</w:t>
+      </w:r>
+      <w:proofErr w:type="spellEnd"/>
+      <w:r>
+        <w:t xml:space="preserve"> se usa el comando “</w:t>
+      </w:r>
+      <w:proofErr w:type="spellStart"/>
+      <w:r>
+        <w:t>git</w:t>
+      </w:r>
+      <w:proofErr w:type="spellEnd"/>
+      <w:r>
+        <w:t xml:space="preserve"> </w:t>
+      </w:r>
+      <w:proofErr w:type="spellStart"/>
+      <w:r>
+        <w:t>push</w:t>
+      </w:r>
+      <w:proofErr w:type="spellEnd"/>
+      <w:r>
+        <w:t>” seguido del nombre del repositorio y el nombre de la etiqueta.</w:t>
+      </w:r>
+    </w:p>
+    <w:p>
+      <w:pPr>
+        <w:numPr>
+          <w:ilvl w:val="1"/>
+          <w:numId w:val="1"/>
+        </w:numPr>
+        <w:ind w:hanging="425"/>
+      </w:pPr>
+      <w:r>
+        <w:t xml:space="preserve">¿Qué es un historial de </w:t>
       </w:r>
       <w:proofErr w:type="spellStart"/>
       <w:r>
@@ -565,912 +1589,16 @@
       </w:r>
       <w:proofErr w:type="spellEnd"/>
       <w:r>
-        <w:t xml:space="preserve"> </w:t>
-      </w:r>
-      <w:proofErr w:type="spellStart"/>
-      <w:r>
-        <w:t>merge</w:t>
-      </w:r>
-      <w:proofErr w:type="spellEnd"/>
-      <w:r>
-        <w:t>" + el nombre de la rama a fusionar</w:t>
-      </w:r>
-    </w:p>
-    <w:p>
-      <w:pPr>
-        <w:numPr>
-          <w:ilvl w:val="1"/>
-          <w:numId w:val="1"/>
-        </w:numPr>
-        <w:ind w:hanging="425"/>
-      </w:pPr>
-      <w:r>
-        <w:t xml:space="preserve">¿Cómo crear un </w:t>
-      </w:r>
-      <w:proofErr w:type="spellStart"/>
-      <w:r>
-        <w:t>commit</w:t>
-      </w:r>
-      <w:proofErr w:type="spellEnd"/>
-      <w:r>
-        <w:t xml:space="preserve"> en </w:t>
-      </w:r>
-      <w:proofErr w:type="spellStart"/>
-      <w:r>
-        <w:t>Git</w:t>
-      </w:r>
-      <w:proofErr w:type="spellEnd"/>
-      <w:r>
         <w:t xml:space="preserve">?  </w:t>
       </w:r>
     </w:p>
     <w:p>
       <w:pPr>
-        <w:ind w:left="706" w:firstLine="0"/>
-      </w:pPr>
-      <w:r>
-        <w:t xml:space="preserve">Primero hay que añadir un archivo nuevo al </w:t>
-      </w:r>
-      <w:proofErr w:type="spellStart"/>
-      <w:r>
-        <w:t>stagin</w:t>
-      </w:r>
-      <w:proofErr w:type="spellEnd"/>
-      <w:r>
-        <w:t xml:space="preserve"> </w:t>
-      </w:r>
-      <w:proofErr w:type="spellStart"/>
-      <w:r>
-        <w:t>area</w:t>
-      </w:r>
-      <w:proofErr w:type="spellEnd"/>
-      <w:r>
-        <w:t xml:space="preserve"> con el comando "</w:t>
-      </w:r>
-      <w:proofErr w:type="spellStart"/>
-      <w:r>
-        <w:t>git</w:t>
-      </w:r>
-      <w:proofErr w:type="spellEnd"/>
-      <w:r>
-        <w:t xml:space="preserve"> </w:t>
-      </w:r>
-      <w:proofErr w:type="spellStart"/>
-      <w:r>
-        <w:t>add</w:t>
-      </w:r>
-      <w:proofErr w:type="spellEnd"/>
-      <w:r>
-        <w:t>" luego podemos comprobar el estado del archivo con "</w:t>
-      </w:r>
-      <w:proofErr w:type="spellStart"/>
-      <w:r>
-        <w:t>git</w:t>
-      </w:r>
-      <w:proofErr w:type="spellEnd"/>
-      <w:r>
-        <w:t xml:space="preserve"> status" y </w:t>
-      </w:r>
-      <w:proofErr w:type="spellStart"/>
-      <w:r>
-        <w:t>par</w:t>
-      </w:r>
-      <w:proofErr w:type="spellEnd"/>
-      <w:r>
-        <w:t xml:space="preserve"> crear el </w:t>
-      </w:r>
-      <w:proofErr w:type="spellStart"/>
-      <w:r>
-        <w:t>commit</w:t>
-      </w:r>
-      <w:proofErr w:type="spellEnd"/>
-      <w:r>
-        <w:t xml:space="preserve"> se usa "</w:t>
-      </w:r>
-      <w:proofErr w:type="spellStart"/>
-      <w:r>
-        <w:t>git</w:t>
-      </w:r>
-      <w:proofErr w:type="spellEnd"/>
-      <w:r>
-        <w:t xml:space="preserve"> </w:t>
-      </w:r>
-      <w:proofErr w:type="spellStart"/>
-      <w:r>
-        <w:t>commit</w:t>
-      </w:r>
-      <w:proofErr w:type="spellEnd"/>
-      <w:r>
-        <w:t xml:space="preserve"> -m" (-m es para añadir el mensaje acerca de los archivos que fueron añadidos)</w:t>
-      </w:r>
-    </w:p>
-    <w:p>
-      <w:pPr>
-        <w:numPr>
-          <w:ilvl w:val="1"/>
-          <w:numId w:val="1"/>
-        </w:numPr>
-        <w:ind w:hanging="425"/>
-      </w:pPr>
-      <w:r>
-        <w:t xml:space="preserve">¿Cómo enviar un </w:t>
-      </w:r>
-      <w:proofErr w:type="spellStart"/>
-      <w:r>
-        <w:t>commit</w:t>
-      </w:r>
-      <w:proofErr w:type="spellEnd"/>
-      <w:r>
-        <w:t xml:space="preserve"> a GitHub?  </w:t>
-      </w:r>
-    </w:p>
-    <w:p>
-      <w:pPr>
         <w:ind w:left="691" w:firstLine="0"/>
       </w:pPr>
       <w:r>
-        <w:t xml:space="preserve">Lo primero es agregar un </w:t>
-      </w:r>
-      <w:proofErr w:type="spellStart"/>
-      <w:r>
-        <w:t>repostiorio</w:t>
-      </w:r>
-      <w:proofErr w:type="spellEnd"/>
-      <w:r>
-        <w:t xml:space="preserve"> remoto a </w:t>
-      </w:r>
-      <w:proofErr w:type="spellStart"/>
-      <w:r>
-        <w:t>git</w:t>
-      </w:r>
-      <w:proofErr w:type="spellEnd"/>
-      <w:r>
-        <w:t xml:space="preserve"> con el comando “</w:t>
-      </w:r>
-      <w:proofErr w:type="spellStart"/>
-      <w:r>
-        <w:t>git</w:t>
-      </w:r>
-      <w:proofErr w:type="spellEnd"/>
-      <w:r>
-        <w:t xml:space="preserve"> </w:t>
-      </w:r>
-      <w:proofErr w:type="spellStart"/>
-      <w:r>
-        <w:t>remote</w:t>
-      </w:r>
-      <w:proofErr w:type="spellEnd"/>
-      <w:r>
-        <w:t xml:space="preserve"> </w:t>
-      </w:r>
-      <w:proofErr w:type="spellStart"/>
-      <w:r>
-        <w:t>add</w:t>
-      </w:r>
-      <w:proofErr w:type="spellEnd"/>
-      <w:r>
-        <w:t xml:space="preserve">” </w:t>
-      </w:r>
-      <w:r>
-        <w:t xml:space="preserve">seguido del nombre del repositorio remoto (En este caso vamos a usar </w:t>
-      </w:r>
-      <w:proofErr w:type="spellStart"/>
-      <w:r>
-        <w:t>origin</w:t>
-      </w:r>
-      <w:proofErr w:type="spellEnd"/>
-      <w:r>
-        <w:t xml:space="preserve">) seguido de la </w:t>
-      </w:r>
-      <w:proofErr w:type="spellStart"/>
-      <w:r>
-        <w:t>url</w:t>
-      </w:r>
-      <w:proofErr w:type="spellEnd"/>
-      <w:r>
-        <w:t xml:space="preserve"> del repositorio de </w:t>
-      </w:r>
-      <w:proofErr w:type="spellStart"/>
-      <w:r>
-        <w:t>github</w:t>
-      </w:r>
-      <w:proofErr w:type="spellEnd"/>
-      <w:r>
-        <w:t>, después usamos el comando “</w:t>
-      </w:r>
-      <w:proofErr w:type="spellStart"/>
-      <w:r>
-        <w:t>git</w:t>
-      </w:r>
-      <w:proofErr w:type="spellEnd"/>
-      <w:r>
-        <w:t xml:space="preserve"> </w:t>
-      </w:r>
-      <w:proofErr w:type="spellStart"/>
-      <w:r>
-        <w:t>push</w:t>
-      </w:r>
-      <w:proofErr w:type="spellEnd"/>
-      <w:r>
-        <w:t xml:space="preserve">” seguido del repositorio </w:t>
-      </w:r>
-      <w:proofErr w:type="spellStart"/>
-      <w:r>
-        <w:t>origin</w:t>
-      </w:r>
-      <w:proofErr w:type="spellEnd"/>
-      <w:r>
-        <w:t xml:space="preserve"> y la rama cuyos cambios queremos enviar a </w:t>
-      </w:r>
-      <w:proofErr w:type="spellStart"/>
-      <w:r>
-        <w:t>Github</w:t>
-      </w:r>
-      <w:proofErr w:type="spellEnd"/>
-      <w:r>
-        <w:t xml:space="preserve"> por lo que el comando quedaría como “</w:t>
-      </w:r>
-      <w:proofErr w:type="spellStart"/>
-      <w:r>
-        <w:t>git</w:t>
-      </w:r>
-      <w:proofErr w:type="spellEnd"/>
-      <w:r>
-        <w:t xml:space="preserve"> </w:t>
-      </w:r>
-      <w:proofErr w:type="spellStart"/>
-      <w:r>
-        <w:t>push</w:t>
-      </w:r>
-      <w:proofErr w:type="spellEnd"/>
-      <w:r>
-        <w:t xml:space="preserve"> </w:t>
-      </w:r>
-      <w:proofErr w:type="spellStart"/>
-      <w:r>
-        <w:t>origin</w:t>
-      </w:r>
-      <w:proofErr w:type="spellEnd"/>
-      <w:r>
-        <w:t xml:space="preserve"> </w:t>
-      </w:r>
-      <w:proofErr w:type="spellStart"/>
-      <w:r>
-        <w:t>main</w:t>
-      </w:r>
-      <w:proofErr w:type="spellEnd"/>
-      <w:r>
-        <w:t xml:space="preserve">” para la rama </w:t>
-      </w:r>
-      <w:proofErr w:type="spellStart"/>
-      <w:r>
-        <w:t>princpal</w:t>
-      </w:r>
-      <w:proofErr w:type="spellEnd"/>
-    </w:p>
-    <w:p>
-      <w:pPr>
-        <w:numPr>
-          <w:ilvl w:val="1"/>
-          <w:numId w:val="1"/>
-        </w:numPr>
-        <w:ind w:hanging="425"/>
-      </w:pPr>
-      <w:r>
-        <w:t xml:space="preserve">¿Qué es un repositorio remoto?  </w:t>
-      </w:r>
-    </w:p>
-    <w:p>
-      <w:pPr>
-        <w:ind w:left="691" w:firstLine="0"/>
-      </w:pPr>
-      <w:r>
-        <w:t xml:space="preserve">Un repositorio remoto es una copia del repositorio local que se usa para almacenar información </w:t>
-      </w:r>
-      <w:r>
-        <w:t>en un servidor externo donde otras personas pueden acceder a dicha información.</w:t>
-      </w:r>
-    </w:p>
-    <w:p>
-      <w:pPr>
-        <w:numPr>
-          <w:ilvl w:val="1"/>
-          <w:numId w:val="1"/>
-        </w:numPr>
-        <w:ind w:hanging="425"/>
-      </w:pPr>
-      <w:r>
-        <w:t>¿Cómo agregar un r</w:t>
-      </w:r>
-      <w:r>
-        <w:t xml:space="preserve">epositorio remoto a </w:t>
-      </w:r>
-      <w:proofErr w:type="spellStart"/>
-      <w:r>
-        <w:t>Git</w:t>
-      </w:r>
-      <w:proofErr w:type="spellEnd"/>
-      <w:r>
-        <w:t xml:space="preserve">?  </w:t>
-      </w:r>
-    </w:p>
-    <w:p>
-      <w:pPr>
-        <w:ind w:left="691" w:firstLine="0"/>
-      </w:pPr>
-      <w:r>
-        <w:t>Se usa el comando “</w:t>
-      </w:r>
-      <w:proofErr w:type="spellStart"/>
-      <w:r>
-        <w:t>Git</w:t>
-      </w:r>
-      <w:proofErr w:type="spellEnd"/>
-      <w:r>
-        <w:t xml:space="preserve"> </w:t>
-      </w:r>
-      <w:proofErr w:type="spellStart"/>
-      <w:r>
-        <w:t>remote</w:t>
-      </w:r>
-      <w:proofErr w:type="spellEnd"/>
-      <w:r>
-        <w:t xml:space="preserve"> </w:t>
-      </w:r>
-      <w:proofErr w:type="spellStart"/>
-      <w:r>
-        <w:t>add</w:t>
-      </w:r>
-      <w:proofErr w:type="spellEnd"/>
-      <w:r>
-        <w:t xml:space="preserve">” seguido del nombre del repositorio remoto y seguido de la </w:t>
-      </w:r>
-      <w:proofErr w:type="spellStart"/>
-      <w:r>
-        <w:t>url</w:t>
-      </w:r>
-      <w:proofErr w:type="spellEnd"/>
-      <w:r>
-        <w:t xml:space="preserve"> de dicho repositorio </w:t>
-      </w:r>
-    </w:p>
-    <w:p>
-      <w:pPr>
-        <w:numPr>
-          <w:ilvl w:val="1"/>
-          <w:numId w:val="1"/>
-        </w:numPr>
-        <w:ind w:hanging="425"/>
-      </w:pPr>
-      <w:r>
-        <w:t xml:space="preserve">¿Cómo empujar cambios a un repositorio remoto?  </w:t>
-      </w:r>
-    </w:p>
-    <w:p>
-      <w:pPr>
-        <w:ind w:left="691" w:firstLine="0"/>
-      </w:pPr>
-      <w:r>
-        <w:t xml:space="preserve">Luego de hacer un </w:t>
-      </w:r>
-      <w:proofErr w:type="spellStart"/>
-      <w:r>
-        <w:t>commit</w:t>
-      </w:r>
-      <w:proofErr w:type="spellEnd"/>
-      <w:r>
-        <w:t xml:space="preserve"> en </w:t>
-      </w:r>
-      <w:proofErr w:type="spellStart"/>
-      <w:r>
-        <w:t>git</w:t>
-      </w:r>
-      <w:proofErr w:type="spellEnd"/>
-      <w:r>
-        <w:t xml:space="preserve"> usamos el comando “</w:t>
-      </w:r>
-      <w:proofErr w:type="spellStart"/>
-      <w:r>
-        <w:t>git</w:t>
-      </w:r>
-      <w:proofErr w:type="spellEnd"/>
-      <w:r>
-        <w:t xml:space="preserve"> </w:t>
-      </w:r>
-      <w:proofErr w:type="spellStart"/>
-      <w:r>
-        <w:t>push</w:t>
-      </w:r>
-      <w:proofErr w:type="spellEnd"/>
-      <w:r>
-        <w:t>” seguido del nombre del repositorio y de la rama en la que se hicieron los cambios que se quieren empujar (</w:t>
-      </w:r>
-      <w:proofErr w:type="spellStart"/>
-      <w:r>
-        <w:t>Ej</w:t>
-      </w:r>
-      <w:proofErr w:type="spellEnd"/>
-      <w:r>
-        <w:t xml:space="preserve">: </w:t>
-      </w:r>
-      <w:proofErr w:type="spellStart"/>
-      <w:r>
-        <w:t>git</w:t>
-      </w:r>
-      <w:proofErr w:type="spellEnd"/>
-      <w:r>
-        <w:t xml:space="preserve"> </w:t>
-      </w:r>
-      <w:proofErr w:type="spellStart"/>
-      <w:r>
-        <w:t>push</w:t>
-      </w:r>
-      <w:proofErr w:type="spellEnd"/>
-      <w:r>
-        <w:t xml:space="preserve"> </w:t>
-      </w:r>
-      <w:proofErr w:type="spellStart"/>
-      <w:r>
-        <w:t>origin</w:t>
-      </w:r>
-      <w:proofErr w:type="spellEnd"/>
-      <w:r>
-        <w:t xml:space="preserve"> </w:t>
-      </w:r>
-      <w:proofErr w:type="spellStart"/>
-      <w:r>
-        <w:t>main</w:t>
-      </w:r>
-      <w:proofErr w:type="spellEnd"/>
-      <w:r>
-        <w:t>)</w:t>
-      </w:r>
-    </w:p>
-    <w:p>
-      <w:pPr>
-        <w:numPr>
-          <w:ilvl w:val="1"/>
-          <w:numId w:val="1"/>
-        </w:numPr>
-        <w:ind w:hanging="425"/>
-      </w:pPr>
-      <w:r>
-        <w:t xml:space="preserve">¿Cómo tirar de cambios de un repositorio remoto?  </w:t>
-      </w:r>
-    </w:p>
-    <w:p>
-      <w:pPr>
-        <w:ind w:left="691" w:firstLine="0"/>
-      </w:pPr>
-      <w:r>
-        <w:t>Se usa el comando “</w:t>
-      </w:r>
-      <w:proofErr w:type="spellStart"/>
-      <w:r>
-        <w:t>git</w:t>
-      </w:r>
-      <w:proofErr w:type="spellEnd"/>
-      <w:r>
-        <w:t xml:space="preserve"> </w:t>
-      </w:r>
-      <w:proofErr w:type="spellStart"/>
-      <w:r>
-        <w:t>pull</w:t>
-      </w:r>
-      <w:proofErr w:type="spellEnd"/>
-      <w:r>
-        <w:t>” seguido del nombre del repositorio y el nombre de la rama a la que se quieren traer los cambios (</w:t>
-      </w:r>
-      <w:proofErr w:type="spellStart"/>
-      <w:r>
-        <w:t>Ej</w:t>
-      </w:r>
-      <w:proofErr w:type="spellEnd"/>
-      <w:r>
-        <w:t xml:space="preserve">: </w:t>
-      </w:r>
-      <w:proofErr w:type="spellStart"/>
-      <w:r>
-        <w:t>git</w:t>
-      </w:r>
-      <w:proofErr w:type="spellEnd"/>
-      <w:r>
-        <w:t xml:space="preserve"> </w:t>
-      </w:r>
-      <w:proofErr w:type="spellStart"/>
-      <w:r>
-        <w:t>pull</w:t>
-      </w:r>
-      <w:proofErr w:type="spellEnd"/>
-      <w:r>
-        <w:t xml:space="preserve"> </w:t>
-      </w:r>
-      <w:proofErr w:type="spellStart"/>
-      <w:r>
-        <w:t>origin</w:t>
-      </w:r>
-      <w:proofErr w:type="spellEnd"/>
-      <w:r>
-        <w:t xml:space="preserve"> </w:t>
-      </w:r>
-      <w:proofErr w:type="spellStart"/>
-      <w:r>
-        <w:t>main</w:t>
-      </w:r>
-      <w:proofErr w:type="spellEnd"/>
-      <w:r>
-        <w:t>)</w:t>
-      </w:r>
-    </w:p>
-    <w:p>
-      <w:pPr>
-        <w:numPr>
-          <w:ilvl w:val="1"/>
-          <w:numId w:val="1"/>
-        </w:numPr>
-        <w:ind w:hanging="425"/>
-      </w:pPr>
-      <w:r>
         <w:lastRenderedPageBreak/>
-        <w:t xml:space="preserve">¿Qué es un </w:t>
-      </w:r>
-      <w:proofErr w:type="spellStart"/>
-      <w:r>
-        <w:t>fork</w:t>
-      </w:r>
-      <w:proofErr w:type="spellEnd"/>
-      <w:r>
-        <w:t xml:space="preserve"> de repositorio?  </w:t>
-      </w:r>
-    </w:p>
-    <w:p>
-      <w:pPr>
-        <w:ind w:left="691" w:firstLine="0"/>
-      </w:pPr>
-      <w:r>
-        <w:t xml:space="preserve">Un </w:t>
-      </w:r>
-      <w:proofErr w:type="spellStart"/>
-      <w:r>
-        <w:t>fork</w:t>
-      </w:r>
-      <w:proofErr w:type="spellEnd"/>
-      <w:r>
-        <w:t xml:space="preserve"> es una copia personal del repositorio original que se almacena en la cuenta del usuario </w:t>
-      </w:r>
-    </w:p>
-    <w:p>
-      <w:pPr>
-        <w:numPr>
-          <w:ilvl w:val="1"/>
-          <w:numId w:val="1"/>
-        </w:numPr>
-        <w:ind w:hanging="425"/>
-      </w:pPr>
-      <w:r>
-        <w:t xml:space="preserve">¿Cómo crear un </w:t>
-      </w:r>
-      <w:proofErr w:type="spellStart"/>
-      <w:r>
-        <w:t>fork</w:t>
-      </w:r>
-      <w:proofErr w:type="spellEnd"/>
-      <w:r>
-        <w:t xml:space="preserve"> de un repositorio?  </w:t>
-      </w:r>
-    </w:p>
-    <w:p>
-      <w:pPr>
-        <w:ind w:left="691" w:firstLine="0"/>
-      </w:pPr>
-      <w:r>
-        <w:t xml:space="preserve">Una vez que encuentres el repositorio al que le quieres hacer un </w:t>
-      </w:r>
-      <w:proofErr w:type="spellStart"/>
-      <w:r>
-        <w:t>fork</w:t>
-      </w:r>
-      <w:proofErr w:type="spellEnd"/>
-      <w:r>
-        <w:t xml:space="preserve"> simplemente </w:t>
-      </w:r>
-      <w:proofErr w:type="spellStart"/>
-      <w:r>
-        <w:t>dirigete</w:t>
-      </w:r>
-      <w:proofErr w:type="spellEnd"/>
-      <w:r>
-        <w:t xml:space="preserve"> a la esquina superior derecha de este repositorio y presiona la tecla de </w:t>
-      </w:r>
-      <w:proofErr w:type="spellStart"/>
-      <w:r>
-        <w:t>Fork</w:t>
-      </w:r>
-      <w:proofErr w:type="spellEnd"/>
-    </w:p>
-    <w:p>
-      <w:pPr>
-        <w:numPr>
-          <w:ilvl w:val="1"/>
-          <w:numId w:val="1"/>
-        </w:numPr>
-        <w:ind w:hanging="425"/>
-      </w:pPr>
-      <w:r>
-        <w:t>¿Cómo enviar una solicitud de extracción (</w:t>
-      </w:r>
-      <w:proofErr w:type="spellStart"/>
-      <w:r>
-        <w:t>pull</w:t>
-      </w:r>
-      <w:proofErr w:type="spellEnd"/>
-      <w:r>
-        <w:t xml:space="preserve"> </w:t>
-      </w:r>
-      <w:proofErr w:type="spellStart"/>
-      <w:r>
-        <w:t>request</w:t>
-      </w:r>
-      <w:proofErr w:type="spellEnd"/>
-      <w:r>
-        <w:t xml:space="preserve">) a un repositorio?  </w:t>
-      </w:r>
-    </w:p>
-    <w:p>
-      <w:pPr>
-        <w:ind w:left="691" w:firstLine="0"/>
-      </w:pPr>
-      <w:r>
-        <w:t xml:space="preserve">Primero se tiene que crear un </w:t>
-      </w:r>
-      <w:proofErr w:type="spellStart"/>
-      <w:r>
-        <w:t>fork</w:t>
-      </w:r>
-      <w:proofErr w:type="spellEnd"/>
-      <w:r>
-        <w:t xml:space="preserve"> de un repositorio, después clonamos este </w:t>
-      </w:r>
-      <w:proofErr w:type="spellStart"/>
-      <w:r>
-        <w:t>fork</w:t>
-      </w:r>
-      <w:proofErr w:type="spellEnd"/>
-      <w:r>
-        <w:t xml:space="preserve"> localmente con el comando “</w:t>
-      </w:r>
-      <w:proofErr w:type="spellStart"/>
-      <w:r>
-        <w:t>git</w:t>
-      </w:r>
-      <w:proofErr w:type="spellEnd"/>
-      <w:r>
-        <w:t xml:space="preserve"> clone” seguido de la </w:t>
-      </w:r>
-      <w:proofErr w:type="spellStart"/>
-      <w:r>
-        <w:t>url</w:t>
-      </w:r>
-      <w:proofErr w:type="spellEnd"/>
-      <w:r>
-        <w:t xml:space="preserve"> del </w:t>
-      </w:r>
-      <w:proofErr w:type="spellStart"/>
-      <w:r>
-        <w:t>fork</w:t>
-      </w:r>
-      <w:proofErr w:type="spellEnd"/>
-      <w:r>
-        <w:t xml:space="preserve">, nos movemos al </w:t>
-      </w:r>
-      <w:proofErr w:type="spellStart"/>
-      <w:r>
-        <w:t>fork</w:t>
-      </w:r>
-      <w:proofErr w:type="spellEnd"/>
-      <w:r>
-        <w:t xml:space="preserve"> con cd –nombre del </w:t>
-      </w:r>
-      <w:proofErr w:type="spellStart"/>
-      <w:r>
-        <w:t>fork</w:t>
-      </w:r>
-      <w:proofErr w:type="spellEnd"/>
-      <w:r>
-        <w:t xml:space="preserve">- y creamos una rama para los cambios, una vez hechos los cambios hacemos el </w:t>
-      </w:r>
-      <w:proofErr w:type="spellStart"/>
-      <w:r>
-        <w:t>commit</w:t>
-      </w:r>
-      <w:proofErr w:type="spellEnd"/>
-      <w:r>
-        <w:t xml:space="preserve"> del archivo y usamos “</w:t>
-      </w:r>
-      <w:proofErr w:type="spellStart"/>
-      <w:r>
-        <w:t>git</w:t>
-      </w:r>
-      <w:proofErr w:type="spellEnd"/>
-      <w:r>
-        <w:t xml:space="preserve"> </w:t>
-      </w:r>
-      <w:proofErr w:type="spellStart"/>
-      <w:r>
-        <w:t>push</w:t>
-      </w:r>
-      <w:proofErr w:type="spellEnd"/>
-      <w:r>
-        <w:t xml:space="preserve">” para enviar los cambios, ahora que volvamos a la </w:t>
-      </w:r>
-      <w:proofErr w:type="spellStart"/>
-      <w:r>
-        <w:t>pagina</w:t>
-      </w:r>
-      <w:proofErr w:type="spellEnd"/>
-      <w:r>
-        <w:t xml:space="preserve"> del </w:t>
-      </w:r>
-      <w:proofErr w:type="spellStart"/>
-      <w:r>
-        <w:t>fork</w:t>
-      </w:r>
-      <w:proofErr w:type="spellEnd"/>
-      <w:r>
-        <w:t xml:space="preserve"> </w:t>
-      </w:r>
-      <w:proofErr w:type="spellStart"/>
-      <w:r>
-        <w:t>Github</w:t>
-      </w:r>
-      <w:proofErr w:type="spellEnd"/>
-      <w:r>
-        <w:t xml:space="preserve"> te va a informar que hay una solicitud de extracción del </w:t>
-      </w:r>
-      <w:proofErr w:type="spellStart"/>
-      <w:r>
-        <w:t>fork</w:t>
-      </w:r>
-      <w:proofErr w:type="spellEnd"/>
-      <w:r>
-        <w:t xml:space="preserve">, escribimos un </w:t>
-      </w:r>
-      <w:proofErr w:type="spellStart"/>
-      <w:r>
-        <w:t>titulo</w:t>
-      </w:r>
-      <w:proofErr w:type="spellEnd"/>
-      <w:r>
-        <w:t xml:space="preserve"> y una descripción de los cambios y usamos el comando “créate </w:t>
-      </w:r>
-      <w:proofErr w:type="spellStart"/>
-      <w:r>
-        <w:t>pull</w:t>
-      </w:r>
-      <w:proofErr w:type="spellEnd"/>
-      <w:r>
-        <w:t xml:space="preserve"> </w:t>
-      </w:r>
-      <w:proofErr w:type="spellStart"/>
-      <w:r>
-        <w:t>request</w:t>
-      </w:r>
-      <w:proofErr w:type="spellEnd"/>
-      <w:r>
-        <w:t>” para enviar la solicitud.</w:t>
-      </w:r>
-    </w:p>
-    <w:p>
-      <w:pPr>
-        <w:numPr>
-          <w:ilvl w:val="1"/>
-          <w:numId w:val="1"/>
-        </w:numPr>
-        <w:ind w:hanging="425"/>
-      </w:pPr>
-      <w:r>
-        <w:t xml:space="preserve">¿Cómo aceptar una solicitud de extracción?  </w:t>
-      </w:r>
-    </w:p>
-    <w:p>
-      <w:pPr>
-        <w:ind w:left="691" w:firstLine="0"/>
-      </w:pPr>
-      <w:r>
-        <w:t xml:space="preserve">En la </w:t>
-      </w:r>
-      <w:proofErr w:type="spellStart"/>
-      <w:r>
-        <w:t>pagina</w:t>
-      </w:r>
-      <w:proofErr w:type="spellEnd"/>
-      <w:r>
-        <w:t xml:space="preserve"> de </w:t>
-      </w:r>
-      <w:proofErr w:type="spellStart"/>
-      <w:r>
-        <w:t>Github</w:t>
-      </w:r>
-      <w:proofErr w:type="spellEnd"/>
-      <w:r>
-        <w:t xml:space="preserve"> vamos a revisar la solicitud de extracción que queramos aceptar en la sección que dice “</w:t>
-      </w:r>
-      <w:proofErr w:type="spellStart"/>
-      <w:r>
-        <w:t>Pull</w:t>
-      </w:r>
-      <w:proofErr w:type="spellEnd"/>
-      <w:r>
-        <w:t xml:space="preserve"> </w:t>
-      </w:r>
-      <w:proofErr w:type="spellStart"/>
-      <w:r>
-        <w:t>requests</w:t>
-      </w:r>
-      <w:proofErr w:type="spellEnd"/>
-      <w:r>
-        <w:t>” una vez verificados los cambios vamos seleccionar la opción “</w:t>
-      </w:r>
-      <w:proofErr w:type="spellStart"/>
-      <w:r>
-        <w:t>Ap</w:t>
-      </w:r>
-      <w:r>
-        <w:t>p</w:t>
-      </w:r>
-      <w:r>
-        <w:t>rove</w:t>
-      </w:r>
-      <w:proofErr w:type="spellEnd"/>
-      <w:r>
-        <w:t>”</w:t>
-      </w:r>
-      <w:r>
-        <w:t xml:space="preserve"> en la revisión para confirmar los cambios </w:t>
-      </w:r>
-    </w:p>
-    <w:p>
-      <w:pPr>
-        <w:numPr>
-          <w:ilvl w:val="1"/>
-          <w:numId w:val="1"/>
-        </w:numPr>
-        <w:ind w:hanging="425"/>
-      </w:pPr>
-      <w:r>
-        <w:t xml:space="preserve">¿Qué es </w:t>
-      </w:r>
-      <w:proofErr w:type="gramStart"/>
-      <w:r>
-        <w:t>un etiqueta</w:t>
-      </w:r>
-      <w:proofErr w:type="gramEnd"/>
-      <w:r>
-        <w:t xml:space="preserve"> en </w:t>
-      </w:r>
-      <w:proofErr w:type="spellStart"/>
-      <w:r>
-        <w:t>Git</w:t>
-      </w:r>
-      <w:proofErr w:type="spellEnd"/>
-      <w:r>
-        <w:t xml:space="preserve">?  </w:t>
-      </w:r>
-    </w:p>
-    <w:p>
-      <w:pPr>
-        <w:ind w:left="691" w:firstLine="0"/>
-      </w:pPr>
-      <w:r>
-        <w:t xml:space="preserve">Una etiqueta en </w:t>
-      </w:r>
-      <w:proofErr w:type="spellStart"/>
-      <w:r>
-        <w:t>git</w:t>
-      </w:r>
-      <w:proofErr w:type="spellEnd"/>
-      <w:r>
-        <w:t xml:space="preserve"> es una referencia a un cambio especifico en el historial de </w:t>
+        <w:t xml:space="preserve">El historial es el registro de </w:t>
       </w:r>
       <w:proofErr w:type="spellStart"/>
       <w:r>
@@ -1478,146 +1606,6 @@
       </w:r>
       <w:proofErr w:type="spellEnd"/>
       <w:r>
-        <w:t xml:space="preserve"> de un repositorio</w:t>
-      </w:r>
-    </w:p>
-    <w:p>
-      <w:pPr>
-        <w:numPr>
-          <w:ilvl w:val="1"/>
-          <w:numId w:val="1"/>
-        </w:numPr>
-        <w:ind w:hanging="425"/>
-      </w:pPr>
-      <w:r>
-        <w:t xml:space="preserve">¿Cómo crear una etiqueta en </w:t>
-      </w:r>
-      <w:proofErr w:type="spellStart"/>
-      <w:r>
-        <w:t>Git</w:t>
-      </w:r>
-      <w:proofErr w:type="spellEnd"/>
-      <w:r>
-        <w:t xml:space="preserve">?  </w:t>
-      </w:r>
-    </w:p>
-    <w:p>
-      <w:pPr>
-        <w:ind w:left="691" w:firstLine="0"/>
-      </w:pPr>
-      <w:r>
-        <w:t>Para crear una etiqueta se usa el comando “</w:t>
-      </w:r>
-      <w:proofErr w:type="spellStart"/>
-      <w:r>
-        <w:t>git</w:t>
-      </w:r>
-      <w:proofErr w:type="spellEnd"/>
-      <w:r>
-        <w:t xml:space="preserve"> </w:t>
-      </w:r>
-      <w:proofErr w:type="spellStart"/>
-      <w:r>
-        <w:t>tag</w:t>
-      </w:r>
-      <w:proofErr w:type="spellEnd"/>
-      <w:r>
-        <w:t>” seguido del nombre de la etiqueta, también se puede crear una etiqueta anotada con el comando “</w:t>
-      </w:r>
-      <w:proofErr w:type="spellStart"/>
-      <w:r>
-        <w:t>git</w:t>
-      </w:r>
-      <w:proofErr w:type="spellEnd"/>
-      <w:r>
-        <w:t xml:space="preserve"> </w:t>
-      </w:r>
-      <w:proofErr w:type="spellStart"/>
-      <w:r>
-        <w:t>tag</w:t>
-      </w:r>
-      <w:proofErr w:type="spellEnd"/>
-      <w:r>
-        <w:t>” seguido de “–a” y “- m”</w:t>
-      </w:r>
-    </w:p>
-    <w:p>
-      <w:pPr>
-        <w:numPr>
-          <w:ilvl w:val="1"/>
-          <w:numId w:val="1"/>
-        </w:numPr>
-        <w:ind w:hanging="425"/>
-      </w:pPr>
-      <w:r>
-        <w:t xml:space="preserve">¿Cómo enviar una etiqueta a GitHub?  </w:t>
-      </w:r>
-    </w:p>
-    <w:p>
-      <w:pPr>
-        <w:ind w:left="691" w:firstLine="0"/>
-      </w:pPr>
-      <w:r>
-        <w:t xml:space="preserve">Para empujar la etiqueta a </w:t>
-      </w:r>
-      <w:proofErr w:type="spellStart"/>
-      <w:r>
-        <w:t>Github</w:t>
-      </w:r>
-      <w:proofErr w:type="spellEnd"/>
-      <w:r>
-        <w:t xml:space="preserve"> se usa el comando “</w:t>
-      </w:r>
-      <w:proofErr w:type="spellStart"/>
-      <w:r>
-        <w:t>git</w:t>
-      </w:r>
-      <w:proofErr w:type="spellEnd"/>
-      <w:r>
-        <w:t xml:space="preserve"> </w:t>
-      </w:r>
-      <w:proofErr w:type="spellStart"/>
-      <w:r>
-        <w:t>push</w:t>
-      </w:r>
-      <w:proofErr w:type="spellEnd"/>
-      <w:r>
-        <w:t>” seguido del nombre del repositorio y el nombre de la etiqueta.</w:t>
-      </w:r>
-    </w:p>
-    <w:p>
-      <w:pPr>
-        <w:numPr>
-          <w:ilvl w:val="1"/>
-          <w:numId w:val="1"/>
-        </w:numPr>
-        <w:ind w:hanging="425"/>
-      </w:pPr>
-      <w:r>
-        <w:t xml:space="preserve">¿Qué es un historial de </w:t>
-      </w:r>
-      <w:proofErr w:type="spellStart"/>
-      <w:r>
-        <w:t>Git</w:t>
-      </w:r>
-      <w:proofErr w:type="spellEnd"/>
-      <w:r>
-        <w:t xml:space="preserve">?  </w:t>
-      </w:r>
-    </w:p>
-    <w:p>
-      <w:pPr>
-        <w:ind w:left="691" w:firstLine="0"/>
-      </w:pPr>
-      <w:r>
-        <w:t xml:space="preserve">El historial es el registro de </w:t>
-      </w:r>
-      <w:proofErr w:type="spellStart"/>
-      <w:r>
-        <w:t>commits</w:t>
-      </w:r>
-      <w:proofErr w:type="spellEnd"/>
-      <w:r>
         <w:t xml:space="preserve"> que registra todos los cambios que se la hicieron a un </w:t>
       </w:r>
       <w:proofErr w:type="spellStart"/>
@@ -1638,11 +1626,7 @@
         <w:ind w:hanging="425"/>
       </w:pPr>
       <w:r>
-        <w:lastRenderedPageBreak/>
-        <w:t>¿</w:t>
-      </w:r>
-      <w:r>
-        <w:t xml:space="preserve">Cómo ver el historial de </w:t>
+        <w:t xml:space="preserve">¿Cómo ver el historial de </w:t>
       </w:r>
       <w:proofErr w:type="spellStart"/>
       <w:r>
@@ -1962,10 +1946,7 @@
         <w:ind w:hanging="425"/>
       </w:pPr>
       <w:r>
-        <w:t>¿Cómo invitar a alguien a un repositorio privado en G</w:t>
-      </w:r>
-      <w:r>
-        <w:t xml:space="preserve">itHub?  </w:t>
+        <w:t xml:space="preserve">¿Cómo invitar a alguien a un repositorio privado en GitHub?  </w:t>
       </w:r>
     </w:p>
     <w:p>
@@ -2001,6 +1982,7 @@
         <w:ind w:left="691" w:firstLine="0"/>
       </w:pPr>
       <w:r>
+        <w:lastRenderedPageBreak/>
         <w:t xml:space="preserve">Un repositorio </w:t>
       </w:r>
       <w:proofErr w:type="spellStart"/>
@@ -2029,7 +2011,6 @@
         <w:ind w:left="691" w:firstLine="0"/>
       </w:pPr>
       <w:r>
-        <w:lastRenderedPageBreak/>
         <w:t xml:space="preserve">Se crea un repositorio asegurándose de marcar </w:t>
       </w:r>
       <w:proofErr w:type="spellStart"/>
@@ -2271,10 +2252,7 @@
         <w:ind w:hanging="425"/>
       </w:pPr>
       <w:r>
-        <w:t>¿</w:t>
-      </w:r>
-      <w:r>
-        <w:t xml:space="preserve">Qué es un repositorio de proyecto en GitHub?  </w:t>
+        <w:t xml:space="preserve">¿Qué es un repositorio de proyecto en GitHub?  </w:t>
       </w:r>
     </w:p>
     <w:p>
@@ -2282,12 +2260,7 @@
         <w:ind w:left="691" w:firstLine="0"/>
       </w:pPr>
       <w:r>
-        <w:t>Es un repositorio que contiene toda la información, códigos,</w:t>
-      </w:r>
-      <w:bookmarkStart w:id="0" w:name="_GoBack"/>
-      <w:bookmarkEnd w:id="0"/>
-      <w:r>
-        <w:t xml:space="preserve"> documentación y recursos de un proyecto </w:t>
+        <w:t xml:space="preserve">Es un repositorio que contiene toda la información, códigos, documentación y recursos de un proyecto </w:t>
       </w:r>
       <w:proofErr w:type="spellStart"/>
       <w:r>
@@ -2334,6 +2307,7 @@
         <w:ind w:left="351" w:firstLine="0"/>
       </w:pPr>
       <w:r>
+        <w:lastRenderedPageBreak/>
         <w:t xml:space="preserve">  </w:t>
       </w:r>
     </w:p>
@@ -2375,7 +2349,6 @@
         <w:ind w:hanging="425"/>
       </w:pPr>
       <w:r>
-        <w:lastRenderedPageBreak/>
         <w:t xml:space="preserve">Crear un repositorio.  </w:t>
       </w:r>
     </w:p>
@@ -2426,10 +2399,7 @@
         <w:ind w:hanging="360"/>
       </w:pPr>
       <w:r>
-        <w:t>Inicializa el repositorio co</w:t>
-      </w:r>
-      <w:r>
-        <w:t xml:space="preserve">n un archivo.  </w:t>
+        <w:t xml:space="preserve">Inicializa el repositorio con un archivo.  </w:t>
       </w:r>
     </w:p>
     <w:p>
@@ -2714,10 +2684,7 @@
       </w:r>
       <w:proofErr w:type="gramEnd"/>
       <w:r>
-        <w:t>:</w:t>
-      </w:r>
-      <w:r>
-        <w:t xml:space="preserve"> </w:t>
+        <w:t xml:space="preserve">: </w:t>
       </w:r>
     </w:p>
     <w:p>
@@ -2924,6 +2891,7 @@
         <w:ind w:hanging="425"/>
       </w:pPr>
       <w:r>
+        <w:lastRenderedPageBreak/>
         <w:t xml:space="preserve">Clona el repositorio usando el comando: </w:t>
       </w:r>
       <w:proofErr w:type="spellStart"/>
@@ -2938,13 +2906,7 @@
         <w:rPr>
           <w:shd w:val="clear" w:color="auto" w:fill="FFFF00"/>
         </w:rPr>
-        <w:t xml:space="preserve"> clone https://github.com/tuusuario/conflict-exercise.g</w:t>
-      </w:r>
-      <w:r>
-        <w:rPr>
-          <w:shd w:val="clear" w:color="auto" w:fill="FFFF00"/>
-        </w:rPr>
-        <w:t>it</w:t>
+        <w:t xml:space="preserve"> clone https://github.com/tuusuario/conflict-exercise.git</w:t>
       </w:r>
       <w:r>
         <w:t xml:space="preserve"> </w:t>
@@ -2960,7 +2922,6 @@
         <w:ind w:hanging="425"/>
       </w:pPr>
       <w:r>
-        <w:lastRenderedPageBreak/>
         <w:t xml:space="preserve">Entra en el directorio del repositorio: </w:t>
       </w:r>
       <w:r>
@@ -3065,10 +3026,7 @@
         <w:ind w:hanging="425"/>
       </w:pPr>
       <w:r>
-        <w:t>Abre el archivo README.md en un editor de texto y añade una lín</w:t>
-      </w:r>
-      <w:r>
-        <w:t xml:space="preserve">ea nueva, por ejemplo: </w:t>
+        <w:t xml:space="preserve">Abre el archivo README.md en un editor de texto y añade una línea nueva, por ejemplo: </w:t>
       </w:r>
     </w:p>
     <w:p>
@@ -3410,13 +3368,7 @@
         <w:rPr>
           <w:shd w:val="clear" w:color="auto" w:fill="FFFF00"/>
         </w:rPr>
-        <w:t xml:space="preserve"> a line in</w:t>
-      </w:r>
-      <w:r>
-        <w:rPr>
-          <w:shd w:val="clear" w:color="auto" w:fill="FFFF00"/>
-        </w:rPr>
-        <w:t xml:space="preserve"> </w:t>
+        <w:t xml:space="preserve"> a line in </w:t>
       </w:r>
       <w:proofErr w:type="spellStart"/>
       <w:r>
@@ -3567,10 +3519,7 @@
         <w:ind w:left="701"/>
       </w:pPr>
       <w:r>
-        <w:t>Paso 6: Resol</w:t>
-      </w:r>
-      <w:r>
-        <w:t xml:space="preserve">ver el conflicto </w:t>
+        <w:t xml:space="preserve">Paso 6: Resolver el conflicto </w:t>
       </w:r>
     </w:p>
     <w:p>
@@ -3599,6 +3548,7 @@
         <w:ind w:left="701"/>
       </w:pPr>
       <w:r>
+        <w:lastRenderedPageBreak/>
         <w:t xml:space="preserve">&lt;&lt;&lt;&lt;&lt;&lt;&lt; HEAD </w:t>
       </w:r>
     </w:p>
@@ -3631,7 +3581,6 @@
         <w:ind w:left="701"/>
       </w:pPr>
       <w:r>
-        <w:lastRenderedPageBreak/>
         <w:t xml:space="preserve">======= </w:t>
       </w:r>
     </w:p>
@@ -3753,13 +3702,7 @@
         <w:rPr>
           <w:shd w:val="clear" w:color="auto" w:fill="FFFF00"/>
         </w:rPr>
-        <w:t xml:space="preserve"> R</w:t>
-      </w:r>
-      <w:r>
-        <w:rPr>
-          <w:shd w:val="clear" w:color="auto" w:fill="FFFF00"/>
-        </w:rPr>
-        <w:t>EADME.md</w:t>
+        <w:t xml:space="preserve"> README.md</w:t>
       </w:r>
       <w:r>
         <w:t xml:space="preserve"> </w:t>
@@ -4204,6 +4147,7 @@
           <w:rFonts w:ascii="Arial" w:eastAsia="Arial" w:hAnsi="Arial" w:cs="Arial"/>
           <w:sz w:val="28"/>
         </w:rPr>
+        <w:lastRenderedPageBreak/>
         <w:t xml:space="preserve">Copiar los enlaces al proyecto de GitHub. </w:t>
       </w:r>
       <w:r>
@@ -4238,7 +4182,6 @@
           <w:color w:val="FF0000"/>
           <w:sz w:val="28"/>
         </w:rPr>
-        <w:lastRenderedPageBreak/>
         <w:t>Importante</w:t>
       </w:r>
       <w:r>
@@ -4619,14 +4562,7 @@
         <w:rFonts w:ascii="Verdana" w:eastAsia="Verdana" w:hAnsi="Verdana" w:cs="Verdana"/>
         <w:sz w:val="20"/>
       </w:rPr>
-      <w:t>Organización Empresarial</w:t>
-    </w:r>
-    <w:r>
-      <w:rPr>
-        <w:rFonts w:ascii="Verdana" w:eastAsia="Verdana" w:hAnsi="Verdana" w:cs="Verdana"/>
-        <w:sz w:val="20"/>
-      </w:rPr>
-      <w:t xml:space="preserve"> I – </w:t>
+      <w:t xml:space="preserve">Organización Empresarial I – </w:t>
     </w:r>
     <w:proofErr w:type="spellStart"/>
     <w:r>

</xml_diff>